<commit_message>
Lab-3, Kamennova M IP-81
</commit_message>
<xml_diff>
--- a/Звіт з лабораторної роботи.docx
+++ b/Звіт з лабораторної роботи.docx
@@ -1,29 +1,40 @@
 
 <file path=word/document.xml><?xml version="1.0" encoding="utf-8"?>
-<w:document xmlns:wpc="http://schemas.microsoft.com/office/word/2010/wordprocessingCanvas" xmlns:mc="http://schemas.openxmlformats.org/markup-compatibility/2006" xmlns:o="urn:schemas-microsoft-com:office:office" xmlns:r="http://schemas.openxmlformats.org/officeDocument/2006/relationships" xmlns:m="http://schemas.openxmlformats.org/officeDocument/2006/math" xmlns:v="urn:schemas-microsoft-com:vml" xmlns:wp14="http://schemas.microsoft.com/office/word/2010/wordprocessingDrawing" xmlns:wp="http://schemas.openxmlformats.org/drawingml/2006/wordprocessingDrawing" xmlns:w10="urn:schemas-microsoft-com:office:word" xmlns:w="http://schemas.openxmlformats.org/wordprocessingml/2006/main" xmlns:w14="http://schemas.microsoft.com/office/word/2010/wordml" xmlns:w15="http://schemas.microsoft.com/office/word/2012/wordml" xmlns:wpg="http://schemas.microsoft.com/office/word/2010/wordprocessingGroup" xmlns:wpi="http://schemas.microsoft.com/office/word/2010/wordprocessingInk" xmlns:wne="http://schemas.microsoft.com/office/word/2006/wordml" xmlns:wps="http://schemas.microsoft.com/office/word/2010/wordprocessingShape" mc:Ignorable="w14 w15 wp14">
+<w:document xmlns:o="urn:schemas-microsoft-com:office:office" xmlns:r="http://schemas.openxmlformats.org/officeDocument/2006/relationships" xmlns:v="urn:schemas-microsoft-com:vml" xmlns:w="http://schemas.openxmlformats.org/wordprocessingml/2006/main" xmlns:w10="urn:schemas-microsoft-com:office:word" xmlns:wp="http://schemas.openxmlformats.org/drawingml/2006/wordprocessingDrawing" xmlns:wps="http://schemas.microsoft.com/office/word/2010/wordprocessingShape" xmlns:wpg="http://schemas.microsoft.com/office/word/2010/wordprocessingGroup" xmlns:mc="http://schemas.openxmlformats.org/markup-compatibility/2006" xmlns:wp14="http://schemas.microsoft.com/office/word/2010/wordprocessingDrawing" xmlns:w14="http://schemas.microsoft.com/office/word/2010/wordml" mc:Ignorable="w14 wp14">
   <w:body>
     <w:tbl>
       <w:tblPr>
         <w:tblStyle w:val="TableGrid"/>
-        <w:tblW w:w="0" w:type="auto"/>
-        <w:tblLook w:val="04A0" w:firstRow="1" w:lastRow="0" w:firstColumn="1" w:lastColumn="0" w:noHBand="0" w:noVBand="1"/>
+        <w:tblW w:w="9016" w:type="dxa"/>
+        <w:jc w:val="left"/>
+        <w:tblInd w:w="0" w:type="dxa"/>
+        <w:tblCellMar>
+          <w:top w:w="0" w:type="dxa"/>
+          <w:left w:w="108" w:type="dxa"/>
+          <w:bottom w:w="0" w:type="dxa"/>
+          <w:right w:w="108" w:type="dxa"/>
+        </w:tblCellMar>
+        <w:tblLook w:noVBand="1" w:val="04a0" w:noHBand="0" w:lastColumn="0" w:firstColumn="1" w:lastRow="0" w:firstRow="1"/>
       </w:tblPr>
       <w:tblGrid>
         <w:gridCol w:w="2547"/>
-        <w:gridCol w:w="6469"/>
+        <w:gridCol w:w="6468"/>
       </w:tblGrid>
       <w:tr>
-        <w:tc>
-          <w:tcPr>
-            <w:tcW w:w="9016" w:type="dxa"/>
+        <w:trPr/>
+        <w:tc>
+          <w:tcPr>
+            <w:tcW w:w="9015" w:type="dxa"/>
             <w:gridSpan w:val="2"/>
-          </w:tcPr>
-          <w:p>
-            <w:pPr>
+            <w:tcBorders/>
+            <w:shd w:fill="auto" w:val="clear"/>
+          </w:tcPr>
+          <w:p>
+            <w:pPr>
+              <w:pStyle w:val="Normal"/>
+              <w:spacing w:lineRule="auto" w:line="240" w:before="0" w:after="0"/>
               <w:jc w:val="center"/>
-              <w:rPr>
-                <w:lang w:val="uk-UA"/>
-              </w:rPr>
+              <w:rPr/>
             </w:pPr>
             <w:r>
               <w:rPr>
@@ -35,11 +46,19 @@
               <w:rPr>
                 <w:lang w:val="uk-UA"/>
               </w:rPr>
-              <w:t>іт з лабораторної роботи №</w:t>
-            </w:r>
-          </w:p>
-          <w:p>
-            <w:pPr>
+              <w:t xml:space="preserve">іт з лабораторної роботи № </w:t>
+            </w:r>
+            <w:r>
+              <w:rPr>
+                <w:lang w:val="uk-UA"/>
+              </w:rPr>
+              <w:t>3</w:t>
+            </w:r>
+          </w:p>
+          <w:p>
+            <w:pPr>
+              <w:pStyle w:val="Normal"/>
+              <w:spacing w:lineRule="auto" w:line="240" w:before="0" w:after="0"/>
               <w:jc w:val="center"/>
               <w:rPr>
                 <w:lang w:val="uk-UA"/>
@@ -54,49 +73,47 @@
           </w:p>
           <w:p>
             <w:pPr>
-              <w:rPr>
-                <w:lang w:val="uk-UA"/>
-              </w:rPr>
-            </w:pPr>
-            <w:r>
-              <w:rPr>
-                <w:lang w:val="uk-UA"/>
-              </w:rPr>
-              <w:t xml:space="preserve">Студент : </w:t>
-            </w:r>
-            <w:r>
-              <w:rPr>
-                <w:lang w:val="uk-UA"/>
-              </w:rPr>
+              <w:pStyle w:val="Normal"/>
+              <w:spacing w:lineRule="auto" w:line="240" w:before="0" w:after="0"/>
+              <w:rPr/>
+            </w:pPr>
+            <w:r>
+              <w:rPr>
+                <w:lang w:val="uk-UA"/>
+              </w:rPr>
+              <w:t xml:space="preserve">Студент : Камєннова Марія </w:t>
               <w:br/>
-              <w:t xml:space="preserve">Група : </w:t>
-            </w:r>
-          </w:p>
-          <w:p>
-            <w:pPr>
-              <w:rPr>
-                <w:lang w:val="uk-UA"/>
-              </w:rPr>
-            </w:pPr>
-            <w:r>
-              <w:rPr>
-                <w:lang w:val="uk-UA"/>
-              </w:rPr>
-              <w:t>Мова виконання:</w:t>
+              <w:t>Група : ІП-81</w:t>
+            </w:r>
+          </w:p>
+          <w:p>
+            <w:pPr>
+              <w:pStyle w:val="Normal"/>
+              <w:spacing w:lineRule="auto" w:line="240" w:before="0" w:after="0"/>
+              <w:rPr/>
+            </w:pPr>
+            <w:r>
+              <w:rPr>
+                <w:lang w:val="uk-UA"/>
+              </w:rPr>
+              <w:t>Мова виконання: Clojure</w:t>
             </w:r>
           </w:p>
         </w:tc>
       </w:tr>
       <w:tr>
+        <w:trPr/>
         <w:tc>
           <w:tcPr>
             <w:tcW w:w="2547" w:type="dxa"/>
-          </w:tcPr>
-          <w:p>
-            <w:pPr>
-              <w:rPr>
-                <w:lang w:val="uk-UA"/>
-              </w:rPr>
+            <w:tcBorders/>
+            <w:shd w:fill="auto" w:val="clear"/>
+          </w:tcPr>
+          <w:p>
+            <w:pPr>
+              <w:pStyle w:val="Normal"/>
+              <w:spacing w:lineRule="auto" w:line="240" w:before="0" w:after="0"/>
+              <w:rPr/>
             </w:pPr>
             <w:r>
               <w:rPr>
@@ -106,34 +123,47 @@
             </w:r>
             <w:bookmarkStart w:id="0" w:name="_GoBack"/>
             <w:bookmarkEnd w:id="0"/>
-          </w:p>
-        </w:tc>
-        <w:tc>
-          <w:tcPr>
-            <w:tcW w:w="6469" w:type="dxa"/>
-          </w:tcPr>
-          <w:p>
-            <w:pPr>
-              <w:rPr>
-                <w:lang w:val="uk-UA"/>
-              </w:rPr>
-            </w:pPr>
-            <w:r>
-              <w:rPr>
-                <w:lang w:val="uk-UA"/>
-              </w:rPr>
-              <w:t>Опис завдання за варіантом</w:t>
+            <w:r>
+              <w:rPr>
+                <w:lang w:val="uk-UA"/>
+              </w:rPr>
+              <w:t xml:space="preserve"> 1</w:t>
+            </w:r>
+          </w:p>
+        </w:tc>
+        <w:tc>
+          <w:tcPr>
+            <w:tcW w:w="6468" w:type="dxa"/>
+            <w:tcBorders/>
+            <w:shd w:fill="auto" w:val="clear"/>
+          </w:tcPr>
+          <w:p>
+            <w:pPr>
+              <w:pStyle w:val="Normal"/>
+              <w:spacing w:lineRule="auto" w:line="240" w:before="0" w:after="0"/>
+              <w:rPr/>
+            </w:pPr>
+            <w:r>
+              <w:rPr>
+                <w:lang w:val="uk-UA"/>
+              </w:rPr>
+              <w:t>Підготувати дані з файлів для роботи з ними у форматі списків згідно до вашої мови програмування</w:t>
             </w:r>
           </w:p>
         </w:tc>
       </w:tr>
       <w:tr>
+        <w:trPr/>
         <w:tc>
           <w:tcPr>
             <w:tcW w:w="2547" w:type="dxa"/>
-          </w:tcPr>
-          <w:p>
-            <w:pPr>
+            <w:tcBorders/>
+            <w:shd w:fill="auto" w:val="clear"/>
+          </w:tcPr>
+          <w:p>
+            <w:pPr>
+              <w:pStyle w:val="Normal"/>
+              <w:spacing w:lineRule="auto" w:line="240" w:before="0" w:after="0"/>
               <w:rPr>
                 <w:lang w:val="uk-UA"/>
               </w:rPr>
@@ -148,180 +178,814 @@
         </w:tc>
         <w:tc>
           <w:tcPr>
-            <w:tcW w:w="6469" w:type="dxa"/>
-          </w:tcPr>
-          <w:p>
-            <w:pPr>
-              <w:rPr>
-                <w:lang w:val="uk-UA"/>
-              </w:rPr>
-            </w:pPr>
-            <w:r>
-              <w:rPr>
-                <w:lang w:val="uk-UA"/>
-              </w:rPr>
-              <w:t xml:space="preserve">Опис функцій які були використанні з мови </w:t>
-            </w:r>
-          </w:p>
-        </w:tc>
-      </w:tr>
-      <w:tr>
-        <w:tc>
-          <w:tcPr>
-            <w:tcW w:w="2547" w:type="dxa"/>
-          </w:tcPr>
-          <w:p>
-            <w:pPr>
-              <w:rPr>
-                <w:lang w:val="uk-UA"/>
-              </w:rPr>
-            </w:pPr>
-            <w:r>
-              <w:rPr>
-                <w:lang w:val="uk-UA"/>
-              </w:rPr>
-              <w:t>Результати</w:t>
-            </w:r>
-          </w:p>
-        </w:tc>
-        <w:tc>
-          <w:tcPr>
-            <w:tcW w:w="6469" w:type="dxa"/>
-          </w:tcPr>
-          <w:p>
-            <w:pPr>
-              <w:rPr>
-                <w:lang w:val="uk-UA"/>
-              </w:rPr>
-            </w:pPr>
-            <w:r>
-              <w:rPr>
-                <w:lang w:val="uk-UA"/>
-              </w:rPr>
-              <w:t>(</w:t>
-            </w:r>
-            <w:proofErr w:type="spellStart"/>
-            <w:r>
-              <w:rPr>
-                <w:lang w:val="uk-UA"/>
-              </w:rPr>
-              <w:t>Скріни</w:t>
-            </w:r>
-            <w:proofErr w:type="spellEnd"/>
-            <w:r>
-              <w:rPr>
-                <w:lang w:val="uk-UA"/>
-              </w:rPr>
-              <w:t xml:space="preserve"> екрану з виконанням завдання)</w:t>
-            </w:r>
-          </w:p>
-        </w:tc>
-      </w:tr>
-      <w:tr>
-        <w:tc>
-          <w:tcPr>
-            <w:tcW w:w="2547" w:type="dxa"/>
-          </w:tcPr>
-          <w:p>
-            <w:pPr>
-              <w:rPr>
-                <w:lang w:val="uk-UA"/>
-              </w:rPr>
-            </w:pPr>
-          </w:p>
-        </w:tc>
-        <w:tc>
-          <w:tcPr>
-            <w:tcW w:w="6469" w:type="dxa"/>
-          </w:tcPr>
-          <w:p/>
-        </w:tc>
-      </w:tr>
-      <w:tr>
-        <w:tc>
-          <w:tcPr>
-            <w:tcW w:w="2547" w:type="dxa"/>
-          </w:tcPr>
-          <w:p/>
-        </w:tc>
-        <w:tc>
-          <w:tcPr>
-            <w:tcW w:w="6469" w:type="dxa"/>
-          </w:tcPr>
-          <w:p/>
-        </w:tc>
-      </w:tr>
-      <w:tr>
-        <w:tc>
-          <w:tcPr>
-            <w:tcW w:w="2547" w:type="dxa"/>
-          </w:tcPr>
-          <w:p/>
-        </w:tc>
-        <w:tc>
-          <w:tcPr>
-            <w:tcW w:w="6469" w:type="dxa"/>
-          </w:tcPr>
-          <w:p/>
+            <w:tcW w:w="6468" w:type="dxa"/>
+            <w:tcBorders/>
+            <w:shd w:fill="auto" w:val="clear"/>
+          </w:tcPr>
+          <w:p>
+            <w:pPr>
+              <w:pStyle w:val="Normal"/>
+              <w:spacing w:lineRule="auto" w:line="240" w:before="0" w:after="0"/>
+              <w:rPr/>
+            </w:pPr>
+            <w:r>
+              <w:rPr>
+                <w:lang w:val="uk-UA"/>
+              </w:rPr>
+              <w:t>Використані вбудовані функції slurp, split-lines, subs</w:t>
+            </w:r>
+          </w:p>
+          <w:p>
+            <w:pPr>
+              <w:pStyle w:val="Normal"/>
+              <w:spacing w:lineRule="auto" w:line="240" w:before="0" w:after="0"/>
+              <w:rPr/>
+            </w:pPr>
+            <w:r>
+              <w:rPr>
+                <w:lang w:val="uk-UA"/>
+              </w:rPr>
+              <w:t>Написана функція get-lists, що приймає як аргумент назву файлу</w:t>
+            </w:r>
+          </w:p>
+          <w:p>
+            <w:pPr>
+              <w:pStyle w:val="Normal"/>
+              <w:spacing w:lineRule="auto" w:line="240" w:before="0" w:after="0"/>
+              <w:rPr>
+                <w:lang w:val="uk-UA"/>
+              </w:rPr>
+            </w:pPr>
+            <w:r>
+              <w:rPr>
+                <w:lang w:val="uk-UA"/>
+              </w:rPr>
+            </w:r>
+          </w:p>
         </w:tc>
       </w:tr>
       <w:tr>
         <w:trPr>
-          <w:trHeight w:val="213"/>
+          <w:trHeight w:val="386" w:hRule="atLeast"/>
         </w:trPr>
         <w:tc>
           <w:tcPr>
             <w:tcW w:w="2547" w:type="dxa"/>
-          </w:tcPr>
-          <w:p/>
-        </w:tc>
-        <w:tc>
-          <w:tcPr>
-            <w:tcW w:w="6469" w:type="dxa"/>
-          </w:tcPr>
-          <w:p/>
+            <w:tcBorders/>
+            <w:shd w:fill="auto" w:val="clear"/>
+          </w:tcPr>
+          <w:p>
+            <w:pPr>
+              <w:pStyle w:val="Normal"/>
+              <w:spacing w:lineRule="auto" w:line="240" w:before="0" w:after="0"/>
+              <w:rPr>
+                <w:lang w:val="uk-UA"/>
+              </w:rPr>
+            </w:pPr>
+            <w:r>
+              <w:rPr>
+                <w:lang w:val="uk-UA"/>
+              </w:rPr>
+              <w:t>Результати</w:t>
+            </w:r>
+          </w:p>
+        </w:tc>
+        <w:tc>
+          <w:tcPr>
+            <w:tcW w:w="6468" w:type="dxa"/>
+            <w:tcBorders/>
+            <w:shd w:fill="auto" w:val="clear"/>
+          </w:tcPr>
+          <w:p>
+            <w:pPr>
+              <w:pStyle w:val="Normal"/>
+              <w:spacing w:lineRule="auto" w:line="240" w:before="0" w:after="0"/>
+              <w:rPr>
+                <w:lang w:val="uk-UA"/>
+              </w:rPr>
+            </w:pPr>
+            <w:r>
+              <w:rPr>
+                <w:lang w:val="uk-UA"/>
+              </w:rPr>
+              <w:drawing>
+                <wp:anchor behindDoc="0" distT="0" distB="0" distL="0" distR="0" simplePos="0" locked="0" layoutInCell="1" allowOverlap="1" relativeHeight="2">
+                  <wp:simplePos x="0" y="0"/>
+                  <wp:positionH relativeFrom="column">
+                    <wp:align>center</wp:align>
+                  </wp:positionH>
+                  <wp:positionV relativeFrom="paragraph">
+                    <wp:posOffset>635</wp:posOffset>
+                  </wp:positionV>
+                  <wp:extent cx="3967480" cy="327025"/>
+                  <wp:effectExtent l="0" t="0" r="0" b="0"/>
+                  <wp:wrapSquare wrapText="largest"/>
+                  <wp:docPr id="1" name="Изображение1" descr=""/>
+                  <wp:cNvGraphicFramePr>
+                    <a:graphicFrameLocks xmlns:a="http://schemas.openxmlformats.org/drawingml/2006/main" noChangeAspect="1"/>
+                  </wp:cNvGraphicFramePr>
+                  <a:graphic xmlns:a="http://schemas.openxmlformats.org/drawingml/2006/main">
+                    <a:graphicData uri="http://schemas.openxmlformats.org/drawingml/2006/picture">
+                      <pic:pic xmlns:pic="http://schemas.openxmlformats.org/drawingml/2006/picture">
+                        <pic:nvPicPr>
+                          <pic:cNvPr id="1" name="Изображение1" descr=""/>
+                          <pic:cNvPicPr>
+                            <a:picLocks noChangeAspect="1" noChangeArrowheads="1"/>
+                          </pic:cNvPicPr>
+                        </pic:nvPicPr>
+                        <pic:blipFill>
+                          <a:blip r:embed="rId2"/>
+                          <a:stretch>
+                            <a:fillRect/>
+                          </a:stretch>
+                        </pic:blipFill>
+                        <pic:spPr bwMode="auto">
+                          <a:xfrm>
+                            <a:off x="0" y="0"/>
+                            <a:ext cx="3967480" cy="327025"/>
+                          </a:xfrm>
+                          <a:prstGeom prst="rect">
+                            <a:avLst/>
+                          </a:prstGeom>
+                        </pic:spPr>
+                      </pic:pic>
+                    </a:graphicData>
+                  </a:graphic>
+                </wp:anchor>
+              </w:drawing>
+            </w:r>
+          </w:p>
+          <w:p>
+            <w:pPr>
+              <w:pStyle w:val="Normal"/>
+              <w:spacing w:lineRule="auto" w:line="240" w:before="0" w:after="0"/>
+              <w:rPr>
+                <w:lang w:val="uk-UA"/>
+              </w:rPr>
+            </w:pPr>
+            <w:r>
+              <w:rPr>
+                <w:lang w:val="uk-UA"/>
+              </w:rPr>
+              <w:t>Виконання команд</w:t>
+            </w:r>
+          </w:p>
+          <w:p>
+            <w:pPr>
+              <w:pStyle w:val="Style19"/>
+              <w:spacing w:lineRule="auto" w:line="240" w:before="0" w:after="0"/>
+              <w:rPr/>
+            </w:pPr>
+            <w:r>
+              <w:rPr>
+                <w:rFonts w:ascii="DejaVu Sans Mono" w:hAnsi="DejaVu Sans Mono"/>
+                <w:color w:val="A9B7C6"/>
+                <w:lang w:val="uk-UA"/>
+              </w:rPr>
+              <w:t>(</w:t>
+            </w:r>
+            <w:r>
+              <w:rPr>
+                <w:rFonts w:ascii="DejaVu Sans Mono" w:hAnsi="DejaVu Sans Mono"/>
+                <w:b/>
+                <w:color w:val="CC7832"/>
+                <w:lang w:val="uk-UA"/>
+              </w:rPr>
+              <w:t xml:space="preserve">println </w:t>
+            </w:r>
+            <w:r>
+              <w:rPr>
+                <w:rFonts w:ascii="DejaVu Sans Mono" w:hAnsi="DejaVu Sans Mono"/>
+                <w:color w:val="A9B7C6"/>
+                <w:lang w:val="uk-UA"/>
+              </w:rPr>
+              <w:t>(</w:t>
+            </w:r>
+            <w:r>
+              <w:rPr>
+                <w:rFonts w:ascii="DejaVu Sans Mono" w:hAnsi="DejaVu Sans Mono"/>
+                <w:b/>
+                <w:color w:val="CC7832"/>
+                <w:lang w:val="uk-UA"/>
+              </w:rPr>
+              <w:t xml:space="preserve">nth </w:t>
+            </w:r>
+            <w:r>
+              <w:rPr>
+                <w:rFonts w:ascii="DejaVu Sans Mono" w:hAnsi="DejaVu Sans Mono"/>
+                <w:color w:val="A9B7C6"/>
+                <w:lang w:val="uk-UA"/>
+              </w:rPr>
+              <w:t>(</w:t>
+            </w:r>
+            <w:r>
+              <w:rPr>
+                <w:rFonts w:ascii="DejaVu Sans Mono" w:hAnsi="DejaVu Sans Mono"/>
+                <w:b/>
+                <w:color w:val="CC7832"/>
+                <w:lang w:val="uk-UA"/>
+              </w:rPr>
+              <w:t xml:space="preserve">get-lists </w:t>
+            </w:r>
+            <w:r>
+              <w:rPr>
+                <w:rFonts w:ascii="DejaVu Sans Mono" w:hAnsi="DejaVu Sans Mono"/>
+                <w:color w:val="6A8759"/>
+                <w:lang w:val="uk-UA"/>
+              </w:rPr>
+              <w:t>"skl2.csv"</w:t>
+            </w:r>
+            <w:r>
+              <w:rPr>
+                <w:rFonts w:ascii="DejaVu Sans Mono" w:hAnsi="DejaVu Sans Mono"/>
+                <w:color w:val="A9B7C6"/>
+                <w:lang w:val="uk-UA"/>
+              </w:rPr>
+              <w:t xml:space="preserve">) </w:t>
+            </w:r>
+            <w:r>
+              <w:rPr>
+                <w:rFonts w:ascii="DejaVu Sans Mono" w:hAnsi="DejaVu Sans Mono"/>
+                <w:color w:val="6897BB"/>
+                <w:lang w:val="uk-UA"/>
+              </w:rPr>
+              <w:t>2</w:t>
+            </w:r>
+            <w:r>
+              <w:rPr>
+                <w:rFonts w:ascii="DejaVu Sans Mono" w:hAnsi="DejaVu Sans Mono"/>
+                <w:color w:val="A9B7C6"/>
+                <w:lang w:val="uk-UA"/>
+              </w:rPr>
+              <w:t>))</w:t>
+            </w:r>
+          </w:p>
+          <w:p>
+            <w:pPr>
+              <w:pStyle w:val="Style19"/>
+              <w:spacing w:lineRule="auto" w:line="240" w:before="0" w:after="0"/>
+              <w:rPr/>
+            </w:pPr>
+            <w:r>
+              <w:rPr>
+                <w:rFonts w:ascii="DejaVu Sans Mono" w:hAnsi="DejaVu Sans Mono"/>
+                <w:color w:val="A9B7C6"/>
+                <w:lang w:val="uk-UA"/>
+              </w:rPr>
+              <w:t>(</w:t>
+            </w:r>
+            <w:r>
+              <w:rPr>
+                <w:rFonts w:ascii="DejaVu Sans Mono" w:hAnsi="DejaVu Sans Mono"/>
+                <w:b/>
+                <w:color w:val="CC7832"/>
+                <w:lang w:val="uk-UA"/>
+              </w:rPr>
+              <w:t xml:space="preserve">println </w:t>
+            </w:r>
+            <w:r>
+              <w:rPr>
+                <w:rFonts w:ascii="DejaVu Sans Mono" w:hAnsi="DejaVu Sans Mono"/>
+                <w:color w:val="A9B7C6"/>
+                <w:lang w:val="uk-UA"/>
+              </w:rPr>
+              <w:t>(</w:t>
+            </w:r>
+            <w:r>
+              <w:rPr>
+                <w:rFonts w:ascii="DejaVu Sans Mono" w:hAnsi="DejaVu Sans Mono"/>
+                <w:b/>
+                <w:color w:val="CC7832"/>
+                <w:lang w:val="uk-UA"/>
+              </w:rPr>
+              <w:t xml:space="preserve">nth </w:t>
+            </w:r>
+            <w:r>
+              <w:rPr>
+                <w:rFonts w:ascii="DejaVu Sans Mono" w:hAnsi="DejaVu Sans Mono"/>
+                <w:color w:val="A9B7C6"/>
+                <w:lang w:val="uk-UA"/>
+              </w:rPr>
+              <w:t>(</w:t>
+            </w:r>
+            <w:r>
+              <w:rPr>
+                <w:rFonts w:ascii="DejaVu Sans Mono" w:hAnsi="DejaVu Sans Mono"/>
+                <w:b/>
+                <w:color w:val="CC7832"/>
+                <w:lang w:val="uk-UA"/>
+              </w:rPr>
+              <w:t xml:space="preserve">nth </w:t>
+            </w:r>
+            <w:r>
+              <w:rPr>
+                <w:rFonts w:ascii="DejaVu Sans Mono" w:hAnsi="DejaVu Sans Mono"/>
+                <w:color w:val="A9B7C6"/>
+                <w:lang w:val="uk-UA"/>
+              </w:rPr>
+              <w:t>(</w:t>
+            </w:r>
+            <w:r>
+              <w:rPr>
+                <w:rFonts w:ascii="DejaVu Sans Mono" w:hAnsi="DejaVu Sans Mono"/>
+                <w:b/>
+                <w:color w:val="CC7832"/>
+                <w:lang w:val="uk-UA"/>
+              </w:rPr>
+              <w:t xml:space="preserve">get-lists </w:t>
+            </w:r>
+            <w:r>
+              <w:rPr>
+                <w:rFonts w:ascii="DejaVu Sans Mono" w:hAnsi="DejaVu Sans Mono"/>
+                <w:color w:val="6A8759"/>
+                <w:lang w:val="uk-UA"/>
+              </w:rPr>
+              <w:t>"skl2.csv"</w:t>
+            </w:r>
+            <w:r>
+              <w:rPr>
+                <w:rFonts w:ascii="DejaVu Sans Mono" w:hAnsi="DejaVu Sans Mono"/>
+                <w:color w:val="A9B7C6"/>
+                <w:lang w:val="uk-UA"/>
+              </w:rPr>
+              <w:t xml:space="preserve">) </w:t>
+            </w:r>
+            <w:r>
+              <w:rPr>
+                <w:rFonts w:ascii="DejaVu Sans Mono" w:hAnsi="DejaVu Sans Mono"/>
+                <w:color w:val="6897BB"/>
+                <w:lang w:val="uk-UA"/>
+              </w:rPr>
+              <w:t>2</w:t>
+            </w:r>
+            <w:r>
+              <w:rPr>
+                <w:rFonts w:ascii="DejaVu Sans Mono" w:hAnsi="DejaVu Sans Mono"/>
+                <w:color w:val="A9B7C6"/>
+                <w:lang w:val="uk-UA"/>
+              </w:rPr>
+              <w:t xml:space="preserve">) </w:t>
+            </w:r>
+            <w:r>
+              <w:rPr>
+                <w:rFonts w:ascii="DejaVu Sans Mono" w:hAnsi="DejaVu Sans Mono"/>
+                <w:color w:val="6897BB"/>
+                <w:lang w:val="uk-UA"/>
+              </w:rPr>
+              <w:t>2</w:t>
+            </w:r>
+            <w:r>
+              <w:rPr>
+                <w:rFonts w:ascii="DejaVu Sans Mono" w:hAnsi="DejaVu Sans Mono"/>
+                <w:color w:val="A9B7C6"/>
+                <w:lang w:val="uk-UA"/>
+              </w:rPr>
+              <w:t>))</w:t>
+            </w:r>
+          </w:p>
+        </w:tc>
+      </w:tr>
+      <w:tr>
+        <w:trPr/>
+        <w:tc>
+          <w:tcPr>
+            <w:tcW w:w="2547" w:type="dxa"/>
+            <w:tcBorders/>
+            <w:shd w:fill="auto" w:val="clear"/>
+          </w:tcPr>
+          <w:p>
+            <w:pPr>
+              <w:pStyle w:val="Normal"/>
+              <w:spacing w:lineRule="auto" w:line="240" w:before="0" w:after="0"/>
+              <w:rPr>
+                <w:lang w:val="uk-UA"/>
+              </w:rPr>
+            </w:pPr>
+            <w:r>
+              <w:rPr>
+                <w:lang w:val="uk-UA"/>
+              </w:rPr>
+              <w:t>Завдання  №</w:t>
+            </w:r>
+            <w:bookmarkStart w:id="1" w:name="_GoBack1"/>
+            <w:bookmarkEnd w:id="1"/>
+            <w:r>
+              <w:rPr>
+                <w:lang w:val="uk-UA"/>
+              </w:rPr>
+              <w:t xml:space="preserve"> 2</w:t>
+            </w:r>
+          </w:p>
+        </w:tc>
+        <w:tc>
+          <w:tcPr>
+            <w:tcW w:w="6468" w:type="dxa"/>
+            <w:tcBorders/>
+            <w:shd w:fill="auto" w:val="clear"/>
+          </w:tcPr>
+          <w:p>
+            <w:pPr>
+              <w:pStyle w:val="Normal"/>
+              <w:spacing w:lineRule="auto" w:line="240" w:before="0" w:after="0"/>
+              <w:rPr/>
+            </w:pPr>
+            <w:r>
+              <w:rPr/>
+              <w:t>Реалізувати cli для запитів до основного програмного файлу з лабораторними</w:t>
+            </w:r>
+          </w:p>
+        </w:tc>
+      </w:tr>
+      <w:tr>
+        <w:trPr/>
+        <w:tc>
+          <w:tcPr>
+            <w:tcW w:w="2547" w:type="dxa"/>
+            <w:tcBorders/>
+            <w:shd w:fill="auto" w:val="clear"/>
+          </w:tcPr>
+          <w:p>
+            <w:pPr>
+              <w:pStyle w:val="Normal"/>
+              <w:spacing w:lineRule="auto" w:line="240" w:before="0" w:after="0"/>
+              <w:rPr/>
+            </w:pPr>
+            <w:r>
+              <w:rPr>
+                <w:lang w:val="uk-UA"/>
+              </w:rPr>
+              <w:t>Реалізація</w:t>
+            </w:r>
+          </w:p>
+        </w:tc>
+        <w:tc>
+          <w:tcPr>
+            <w:tcW w:w="6468" w:type="dxa"/>
+            <w:tcBorders/>
+            <w:shd w:fill="auto" w:val="clear"/>
+          </w:tcPr>
+          <w:p>
+            <w:pPr>
+              <w:pStyle w:val="Normal"/>
+              <w:spacing w:lineRule="auto" w:line="240" w:before="0" w:after="0"/>
+              <w:rPr/>
+            </w:pPr>
+            <w:r>
+              <w:rPr/>
+              <w:t>Використані вбудовані функції read-line, string/trim, string/subs та інші</w:t>
+            </w:r>
+          </w:p>
+        </w:tc>
+      </w:tr>
+      <w:tr>
+        <w:trPr/>
+        <w:tc>
+          <w:tcPr>
+            <w:tcW w:w="2547" w:type="dxa"/>
+            <w:tcBorders/>
+            <w:shd w:fill="auto" w:val="clear"/>
+          </w:tcPr>
+          <w:p>
+            <w:pPr>
+              <w:pStyle w:val="Normal"/>
+              <w:spacing w:lineRule="auto" w:line="240" w:before="0" w:after="0"/>
+              <w:rPr/>
+            </w:pPr>
+            <w:r>
+              <w:rPr>
+                <w:lang w:val="uk-UA"/>
+              </w:rPr>
+              <w:t>Результати</w:t>
+            </w:r>
+          </w:p>
+        </w:tc>
+        <w:tc>
+          <w:tcPr>
+            <w:tcW w:w="6468" w:type="dxa"/>
+            <w:tcBorders/>
+            <w:shd w:fill="auto" w:val="clear"/>
+          </w:tcPr>
+          <w:p>
+            <w:pPr>
+              <w:pStyle w:val="Normal"/>
+              <w:spacing w:lineRule="auto" w:line="240" w:before="0" w:after="0"/>
+              <w:rPr/>
+            </w:pPr>
+            <w:r>
+              <w:rPr/>
+              <w:drawing>
+                <wp:anchor behindDoc="0" distT="0" distB="0" distL="0" distR="0" simplePos="0" locked="0" layoutInCell="1" allowOverlap="1" relativeHeight="3">
+                  <wp:simplePos x="0" y="0"/>
+                  <wp:positionH relativeFrom="column">
+                    <wp:align>center</wp:align>
+                  </wp:positionH>
+                  <wp:positionV relativeFrom="paragraph">
+                    <wp:posOffset>635</wp:posOffset>
+                  </wp:positionV>
+                  <wp:extent cx="3967480" cy="444500"/>
+                  <wp:effectExtent l="0" t="0" r="0" b="0"/>
+                  <wp:wrapSquare wrapText="largest"/>
+                  <wp:docPr id="2" name="Изображение2" descr=""/>
+                  <wp:cNvGraphicFramePr>
+                    <a:graphicFrameLocks xmlns:a="http://schemas.openxmlformats.org/drawingml/2006/main" noChangeAspect="1"/>
+                  </wp:cNvGraphicFramePr>
+                  <a:graphic xmlns:a="http://schemas.openxmlformats.org/drawingml/2006/main">
+                    <a:graphicData uri="http://schemas.openxmlformats.org/drawingml/2006/picture">
+                      <pic:pic xmlns:pic="http://schemas.openxmlformats.org/drawingml/2006/picture">
+                        <pic:nvPicPr>
+                          <pic:cNvPr id="2" name="Изображение2" descr=""/>
+                          <pic:cNvPicPr>
+                            <a:picLocks noChangeAspect="1" noChangeArrowheads="1"/>
+                          </pic:cNvPicPr>
+                        </pic:nvPicPr>
+                        <pic:blipFill>
+                          <a:blip r:embed="rId3"/>
+                          <a:stretch>
+                            <a:fillRect/>
+                          </a:stretch>
+                        </pic:blipFill>
+                        <pic:spPr bwMode="auto">
+                          <a:xfrm>
+                            <a:off x="0" y="0"/>
+                            <a:ext cx="3967480" cy="444500"/>
+                          </a:xfrm>
+                          <a:prstGeom prst="rect">
+                            <a:avLst/>
+                          </a:prstGeom>
+                        </pic:spPr>
+                      </pic:pic>
+                    </a:graphicData>
+                  </a:graphic>
+                </wp:anchor>
+              </w:drawing>
+            </w:r>
+          </w:p>
+        </w:tc>
+      </w:tr>
+      <w:tr>
+        <w:trPr>
+          <w:trHeight w:val="213" w:hRule="atLeast"/>
+        </w:trPr>
+        <w:tc>
+          <w:tcPr>
+            <w:tcW w:w="2547" w:type="dxa"/>
+            <w:tcBorders/>
+            <w:shd w:fill="auto" w:val="clear"/>
+          </w:tcPr>
+          <w:p>
+            <w:pPr>
+              <w:pStyle w:val="Normal"/>
+              <w:spacing w:lineRule="auto" w:line="240" w:before="0" w:after="0"/>
+              <w:rPr>
+                <w:lang w:val="uk-UA"/>
+              </w:rPr>
+            </w:pPr>
+            <w:r>
+              <w:rPr>
+                <w:lang w:val="uk-UA"/>
+              </w:rPr>
+              <w:t>Завдання  №</w:t>
+            </w:r>
+            <w:bookmarkStart w:id="2" w:name="_GoBack11"/>
+            <w:bookmarkEnd w:id="2"/>
+            <w:r>
+              <w:rPr>
+                <w:lang w:val="uk-UA"/>
+              </w:rPr>
+              <w:t xml:space="preserve"> 3</w:t>
+            </w:r>
+          </w:p>
+        </w:tc>
+        <w:tc>
+          <w:tcPr>
+            <w:tcW w:w="6468" w:type="dxa"/>
+            <w:tcBorders/>
+            <w:shd w:fill="auto" w:val="clear"/>
+          </w:tcPr>
+          <w:p>
+            <w:pPr>
+              <w:pStyle w:val="Normal"/>
+              <w:spacing w:lineRule="auto" w:line="240" w:before="0" w:after="0"/>
+              <w:rPr/>
+            </w:pPr>
+            <w:r>
+              <w:rPr/>
+              <w:t>Реалізувати форматований вивід обраних таблиць в cli за запитом load(“filename”)</w:t>
+            </w:r>
+          </w:p>
+        </w:tc>
+      </w:tr>
+      <w:tr>
+        <w:trPr>
+          <w:trHeight w:val="213" w:hRule="atLeast"/>
+        </w:trPr>
+        <w:tc>
+          <w:tcPr>
+            <w:tcW w:w="2547" w:type="dxa"/>
+            <w:tcBorders>
+              <w:top w:val="nil"/>
+            </w:tcBorders>
+            <w:shd w:fill="auto" w:val="clear"/>
+          </w:tcPr>
+          <w:p>
+            <w:pPr>
+              <w:pStyle w:val="Normal"/>
+              <w:spacing w:lineRule="auto" w:line="240" w:before="0" w:after="0"/>
+              <w:rPr/>
+            </w:pPr>
+            <w:r>
+              <w:rPr>
+                <w:lang w:val="uk-UA"/>
+              </w:rPr>
+              <w:t>Реалізація</w:t>
+            </w:r>
+          </w:p>
+        </w:tc>
+        <w:tc>
+          <w:tcPr>
+            <w:tcW w:w="6468" w:type="dxa"/>
+            <w:tcBorders>
+              <w:top w:val="nil"/>
+            </w:tcBorders>
+            <w:shd w:fill="auto" w:val="clear"/>
+          </w:tcPr>
+          <w:p>
+            <w:pPr>
+              <w:pStyle w:val="Normal"/>
+              <w:spacing w:lineRule="auto" w:line="240" w:before="0" w:after="0"/>
+              <w:rPr/>
+            </w:pPr>
+            <w:r>
+              <w:rPr/>
+              <w:t>Вбудовані функції: line-seq, do-seq, with-read, map-indexed, repeat та інші</w:t>
+            </w:r>
+          </w:p>
+          <w:p>
+            <w:pPr>
+              <w:pStyle w:val="Normal"/>
+              <w:spacing w:lineRule="auto" w:line="240" w:before="0" w:after="0"/>
+              <w:rPr/>
+            </w:pPr>
+            <w:r>
+              <w:rPr/>
+            </w:r>
+          </w:p>
+          <w:p>
+            <w:pPr>
+              <w:pStyle w:val="Normal"/>
+              <w:spacing w:lineRule="auto" w:line="240" w:before="0" w:after="0"/>
+              <w:rPr/>
+            </w:pPr>
+            <w:r>
+              <w:rPr/>
+              <w:t>Написана функція output-by-line</w:t>
+            </w:r>
+          </w:p>
+        </w:tc>
+      </w:tr>
+      <w:tr>
+        <w:trPr>
+          <w:trHeight w:val="213" w:hRule="atLeast"/>
+        </w:trPr>
+        <w:tc>
+          <w:tcPr>
+            <w:tcW w:w="2547" w:type="dxa"/>
+            <w:tcBorders>
+              <w:top w:val="nil"/>
+            </w:tcBorders>
+            <w:shd w:fill="auto" w:val="clear"/>
+          </w:tcPr>
+          <w:p>
+            <w:pPr>
+              <w:pStyle w:val="Normal"/>
+              <w:spacing w:lineRule="auto" w:line="240" w:before="0" w:after="0"/>
+              <w:rPr/>
+            </w:pPr>
+            <w:r>
+              <w:rPr>
+                <w:lang w:val="uk-UA"/>
+              </w:rPr>
+              <w:t>Результати</w:t>
+            </w:r>
+          </w:p>
+        </w:tc>
+        <w:tc>
+          <w:tcPr>
+            <w:tcW w:w="6468" w:type="dxa"/>
+            <w:tcBorders>
+              <w:top w:val="nil"/>
+            </w:tcBorders>
+            <w:shd w:fill="auto" w:val="clear"/>
+          </w:tcPr>
+          <w:p>
+            <w:pPr>
+              <w:pStyle w:val="Normal"/>
+              <w:spacing w:lineRule="auto" w:line="240" w:before="0" w:after="0"/>
+              <w:rPr/>
+            </w:pPr>
+            <w:r>
+              <w:rPr/>
+              <w:drawing>
+                <wp:anchor behindDoc="0" distT="0" distB="0" distL="0" distR="0" simplePos="0" locked="0" layoutInCell="1" allowOverlap="1" relativeHeight="4">
+                  <wp:simplePos x="0" y="0"/>
+                  <wp:positionH relativeFrom="column">
+                    <wp:align>center</wp:align>
+                  </wp:positionH>
+                  <wp:positionV relativeFrom="paragraph">
+                    <wp:posOffset>635</wp:posOffset>
+                  </wp:positionV>
+                  <wp:extent cx="3967480" cy="1136650"/>
+                  <wp:effectExtent l="0" t="0" r="0" b="0"/>
+                  <wp:wrapSquare wrapText="largest"/>
+                  <wp:docPr id="3" name="Изображение3" descr=""/>
+                  <wp:cNvGraphicFramePr>
+                    <a:graphicFrameLocks xmlns:a="http://schemas.openxmlformats.org/drawingml/2006/main" noChangeAspect="1"/>
+                  </wp:cNvGraphicFramePr>
+                  <a:graphic xmlns:a="http://schemas.openxmlformats.org/drawingml/2006/main">
+                    <a:graphicData uri="http://schemas.openxmlformats.org/drawingml/2006/picture">
+                      <pic:pic xmlns:pic="http://schemas.openxmlformats.org/drawingml/2006/picture">
+                        <pic:nvPicPr>
+                          <pic:cNvPr id="3" name="Изображение3" descr=""/>
+                          <pic:cNvPicPr>
+                            <a:picLocks noChangeAspect="1" noChangeArrowheads="1"/>
+                          </pic:cNvPicPr>
+                        </pic:nvPicPr>
+                        <pic:blipFill>
+                          <a:blip r:embed="rId4"/>
+                          <a:stretch>
+                            <a:fillRect/>
+                          </a:stretch>
+                        </pic:blipFill>
+                        <pic:spPr bwMode="auto">
+                          <a:xfrm>
+                            <a:off x="0" y="0"/>
+                            <a:ext cx="3967480" cy="1136650"/>
+                          </a:xfrm>
+                          <a:prstGeom prst="rect">
+                            <a:avLst/>
+                          </a:prstGeom>
+                        </pic:spPr>
+                      </pic:pic>
+                    </a:graphicData>
+                  </a:graphic>
+                </wp:anchor>
+              </w:drawing>
+            </w:r>
+          </w:p>
         </w:tc>
       </w:tr>
     </w:tbl>
-    <w:p/>
+    <w:p>
+      <w:pPr>
+        <w:pStyle w:val="Normal"/>
+        <w:widowControl/>
+        <w:bidi w:val="0"/>
+        <w:spacing w:lineRule="auto" w:line="259" w:before="0" w:after="160"/>
+        <w:jc w:val="left"/>
+        <w:rPr/>
+      </w:pPr>
+      <w:r>
+        <w:rPr/>
+      </w:r>
+    </w:p>
     <w:sectPr>
+      <w:type w:val="nextPage"/>
       <w:pgSz w:w="11906" w:h="16838"/>
-      <w:pgMar w:top="1440" w:right="1440" w:bottom="1440" w:left="1440" w:header="708" w:footer="708" w:gutter="0"/>
-      <w:cols w:space="708"/>
-      <w:docGrid w:linePitch="360"/>
+      <w:pgMar w:left="1440" w:right="1440" w:header="0" w:top="1440" w:footer="0" w:bottom="1440" w:gutter="0"/>
+      <w:pgNumType w:fmt="decimal"/>
+      <w:formProt w:val="false"/>
+      <w:textDirection w:val="lrTb"/>
+      <w:docGrid w:type="default" w:linePitch="360" w:charSpace="4096"/>
     </w:sectPr>
   </w:body>
 </w:document>
 </file>
 
 <file path=word/styles.xml><?xml version="1.0" encoding="utf-8"?>
-<w:styles xmlns:mc="http://schemas.openxmlformats.org/markup-compatibility/2006" xmlns:r="http://schemas.openxmlformats.org/officeDocument/2006/relationships" xmlns:w="http://schemas.openxmlformats.org/wordprocessingml/2006/main" xmlns:w14="http://schemas.microsoft.com/office/word/2010/wordml" xmlns:w15="http://schemas.microsoft.com/office/word/2012/wordml" mc:Ignorable="w14 w15">
+<w:styles xmlns:w="http://schemas.openxmlformats.org/wordprocessingml/2006/main" xmlns:w14="http://schemas.microsoft.com/office/word/2010/wordml" xmlns:mc="http://schemas.openxmlformats.org/markup-compatibility/2006" mc:Ignorable="w14">
   <w:docDefaults>
     <w:rPrDefault>
       <w:rPr>
-        <w:rFonts w:asciiTheme="minorHAnsi" w:eastAsiaTheme="minorHAnsi" w:hAnsiTheme="minorHAnsi" w:cstheme="minorBidi"/>
-        <w:sz w:val="22"/>
+        <w:rFonts w:ascii="Calibri" w:hAnsi="Calibri" w:eastAsia="Calibri" w:cs="" w:asciiTheme="minorHAnsi" w:cstheme="minorBidi" w:eastAsiaTheme="minorHAnsi" w:hAnsiTheme="minorHAnsi"/>
         <w:szCs w:val="22"/>
         <w:lang w:val="en-GB" w:eastAsia="en-US" w:bidi="ar-SA"/>
       </w:rPr>
     </w:rPrDefault>
     <w:pPrDefault>
-      <w:pPr>
-        <w:spacing w:after="160" w:line="259" w:lineRule="auto"/>
-      </w:pPr>
+      <w:pPr/>
     </w:pPrDefault>
   </w:docDefaults>
   <w:latentStyles w:defLockedState="0" w:defUIPriority="99" w:defSemiHidden="0" w:defUnhideWhenUsed="0" w:defQFormat="0" w:count="371">
     <w:lsdException w:name="Normal" w:uiPriority="0" w:qFormat="1"/>
     <w:lsdException w:name="heading 1" w:uiPriority="9" w:qFormat="1"/>
-    <w:lsdException w:name="heading 2" w:semiHidden="1" w:uiPriority="9" w:unhideWhenUsed="1" w:qFormat="1"/>
-    <w:lsdException w:name="heading 3" w:semiHidden="1" w:uiPriority="9" w:unhideWhenUsed="1" w:qFormat="1"/>
-    <w:lsdException w:name="heading 4" w:semiHidden="1" w:uiPriority="9" w:unhideWhenUsed="1" w:qFormat="1"/>
-    <w:lsdException w:name="heading 5" w:semiHidden="1" w:uiPriority="9" w:unhideWhenUsed="1" w:qFormat="1"/>
-    <w:lsdException w:name="heading 6" w:semiHidden="1" w:uiPriority="9" w:unhideWhenUsed="1" w:qFormat="1"/>
-    <w:lsdException w:name="heading 7" w:semiHidden="1" w:uiPriority="9" w:unhideWhenUsed="1" w:qFormat="1"/>
-    <w:lsdException w:name="heading 8" w:semiHidden="1" w:uiPriority="9" w:unhideWhenUsed="1" w:qFormat="1"/>
-    <w:lsdException w:name="heading 9" w:semiHidden="1" w:uiPriority="9" w:unhideWhenUsed="1" w:qFormat="1"/>
+    <w:lsdException w:name="heading 2" w:uiPriority="9" w:semiHidden="1" w:unhideWhenUsed="1" w:qFormat="1"/>
+    <w:lsdException w:name="heading 3" w:uiPriority="9" w:semiHidden="1" w:unhideWhenUsed="1" w:qFormat="1"/>
+    <w:lsdException w:name="heading 4" w:uiPriority="9" w:semiHidden="1" w:unhideWhenUsed="1" w:qFormat="1"/>
+    <w:lsdException w:name="heading 5" w:uiPriority="9" w:semiHidden="1" w:unhideWhenUsed="1" w:qFormat="1"/>
+    <w:lsdException w:name="heading 6" w:uiPriority="9" w:semiHidden="1" w:unhideWhenUsed="1" w:qFormat="1"/>
+    <w:lsdException w:name="heading 7" w:uiPriority="9" w:semiHidden="1" w:unhideWhenUsed="1" w:qFormat="1"/>
+    <w:lsdException w:name="heading 8" w:uiPriority="9" w:semiHidden="1" w:unhideWhenUsed="1" w:qFormat="1"/>
+    <w:lsdException w:name="heading 9" w:uiPriority="9" w:semiHidden="1" w:unhideWhenUsed="1" w:qFormat="1"/>
     <w:lsdException w:name="index 1" w:semiHidden="1" w:unhideWhenUsed="1"/>
     <w:lsdException w:name="index 2" w:semiHidden="1" w:unhideWhenUsed="1"/>
     <w:lsdException w:name="index 3" w:semiHidden="1" w:unhideWhenUsed="1"/>
@@ -331,22 +995,22 @@
     <w:lsdException w:name="index 7" w:semiHidden="1" w:unhideWhenUsed="1"/>
     <w:lsdException w:name="index 8" w:semiHidden="1" w:unhideWhenUsed="1"/>
     <w:lsdException w:name="index 9" w:semiHidden="1" w:unhideWhenUsed="1"/>
-    <w:lsdException w:name="toc 1" w:semiHidden="1" w:uiPriority="39" w:unhideWhenUsed="1"/>
-    <w:lsdException w:name="toc 2" w:semiHidden="1" w:uiPriority="39" w:unhideWhenUsed="1"/>
-    <w:lsdException w:name="toc 3" w:semiHidden="1" w:uiPriority="39" w:unhideWhenUsed="1"/>
-    <w:lsdException w:name="toc 4" w:semiHidden="1" w:uiPriority="39" w:unhideWhenUsed="1"/>
-    <w:lsdException w:name="toc 5" w:semiHidden="1" w:uiPriority="39" w:unhideWhenUsed="1"/>
-    <w:lsdException w:name="toc 6" w:semiHidden="1" w:uiPriority="39" w:unhideWhenUsed="1"/>
-    <w:lsdException w:name="toc 7" w:semiHidden="1" w:uiPriority="39" w:unhideWhenUsed="1"/>
-    <w:lsdException w:name="toc 8" w:semiHidden="1" w:uiPriority="39" w:unhideWhenUsed="1"/>
-    <w:lsdException w:name="toc 9" w:semiHidden="1" w:uiPriority="39" w:unhideWhenUsed="1"/>
+    <w:lsdException w:name="toc 1" w:uiPriority="39" w:semiHidden="1" w:unhideWhenUsed="1"/>
+    <w:lsdException w:name="toc 2" w:uiPriority="39" w:semiHidden="1" w:unhideWhenUsed="1"/>
+    <w:lsdException w:name="toc 3" w:uiPriority="39" w:semiHidden="1" w:unhideWhenUsed="1"/>
+    <w:lsdException w:name="toc 4" w:uiPriority="39" w:semiHidden="1" w:unhideWhenUsed="1"/>
+    <w:lsdException w:name="toc 5" w:uiPriority="39" w:semiHidden="1" w:unhideWhenUsed="1"/>
+    <w:lsdException w:name="toc 6" w:uiPriority="39" w:semiHidden="1" w:unhideWhenUsed="1"/>
+    <w:lsdException w:name="toc 7" w:uiPriority="39" w:semiHidden="1" w:unhideWhenUsed="1"/>
+    <w:lsdException w:name="toc 8" w:uiPriority="39" w:semiHidden="1" w:unhideWhenUsed="1"/>
+    <w:lsdException w:name="toc 9" w:uiPriority="39" w:semiHidden="1" w:unhideWhenUsed="1"/>
     <w:lsdException w:name="Normal Indent" w:semiHidden="1" w:unhideWhenUsed="1"/>
     <w:lsdException w:name="footnote text" w:semiHidden="1" w:unhideWhenUsed="1"/>
     <w:lsdException w:name="annotation text" w:semiHidden="1" w:unhideWhenUsed="1"/>
     <w:lsdException w:name="header" w:semiHidden="1" w:unhideWhenUsed="1"/>
     <w:lsdException w:name="footer" w:semiHidden="1" w:unhideWhenUsed="1"/>
     <w:lsdException w:name="index heading" w:semiHidden="1" w:unhideWhenUsed="1"/>
-    <w:lsdException w:name="caption" w:semiHidden="1" w:uiPriority="35" w:unhideWhenUsed="1" w:qFormat="1"/>
+    <w:lsdException w:name="caption" w:uiPriority="35" w:semiHidden="1" w:unhideWhenUsed="1" w:qFormat="1"/>
     <w:lsdException w:name="table of figures" w:semiHidden="1" w:unhideWhenUsed="1"/>
     <w:lsdException w:name="envelope address" w:semiHidden="1" w:unhideWhenUsed="1"/>
     <w:lsdException w:name="envelope return" w:semiHidden="1" w:unhideWhenUsed="1"/>
@@ -377,7 +1041,7 @@
     <w:lsdException w:name="Title" w:uiPriority="10" w:qFormat="1"/>
     <w:lsdException w:name="Closing" w:semiHidden="1" w:unhideWhenUsed="1"/>
     <w:lsdException w:name="Signature" w:semiHidden="1" w:unhideWhenUsed="1"/>
-    <w:lsdException w:name="Default Paragraph Font" w:semiHidden="1" w:uiPriority="1" w:unhideWhenUsed="1"/>
+    <w:lsdException w:name="Default Paragraph Font" w:uiPriority="1" w:semiHidden="1" w:unhideWhenUsed="1"/>
     <w:lsdException w:name="Body Text" w:semiHidden="1" w:unhideWhenUsed="1"/>
     <w:lsdException w:name="Body Text Indent" w:semiHidden="1" w:unhideWhenUsed="1"/>
     <w:lsdException w:name="List Continue" w:semiHidden="1" w:unhideWhenUsed="1"/>
@@ -577,8 +1241,8 @@
     <w:lsdException w:name="Subtle Reference" w:uiPriority="31" w:qFormat="1"/>
     <w:lsdException w:name="Intense Reference" w:uiPriority="32" w:qFormat="1"/>
     <w:lsdException w:name="Book Title" w:uiPriority="33" w:qFormat="1"/>
-    <w:lsdException w:name="Bibliography" w:semiHidden="1" w:uiPriority="37" w:unhideWhenUsed="1"/>
-    <w:lsdException w:name="TOC Heading" w:semiHidden="1" w:uiPriority="39" w:unhideWhenUsed="1" w:qFormat="1"/>
+    <w:lsdException w:name="Bibliography" w:uiPriority="37" w:semiHidden="1" w:unhideWhenUsed="1"/>
+    <w:lsdException w:name="TOC Heading" w:uiPriority="39" w:semiHidden="1" w:unhideWhenUsed="1" w:qFormat="1"/>
     <w:lsdException w:name="Plain Table 1" w:uiPriority="41"/>
     <w:lsdException w:name="Plain Table 2" w:uiPriority="42"/>
     <w:lsdException w:name="Plain Table 3" w:uiPriority="43"/>
@@ -684,15 +1348,109 @@
     <w:lsdException w:name="List Table 6 Colorful Accent 6" w:uiPriority="51"/>
     <w:lsdException w:name="List Table 7 Colorful Accent 6" w:uiPriority="52"/>
   </w:latentStyles>
-  <w:style w:type="paragraph" w:default="1" w:styleId="Normal">
+  <w:style w:type="paragraph" w:styleId="Normal" w:default="1">
     <w:name w:val="Normal"/>
     <w:qFormat/>
+    <w:pPr>
+      <w:widowControl/>
+      <w:bidi w:val="0"/>
+      <w:spacing w:lineRule="auto" w:line="259" w:before="0" w:after="160"/>
+      <w:jc w:val="left"/>
+    </w:pPr>
+    <w:rPr>
+      <w:rFonts w:ascii="Calibri" w:hAnsi="Calibri" w:eastAsia="Calibri" w:cs="" w:asciiTheme="minorHAnsi" w:cstheme="minorBidi" w:eastAsiaTheme="minorHAnsi" w:hAnsiTheme="minorHAnsi"/>
+      <w:color w:val="auto"/>
+      <w:kern w:val="0"/>
+      <w:sz w:val="22"/>
+      <w:szCs w:val="22"/>
+      <w:lang w:val="en-GB" w:eastAsia="en-US" w:bidi="ar-SA"/>
+    </w:rPr>
   </w:style>
-  <w:style w:type="character" w:default="1" w:styleId="DefaultParagraphFont">
+  <w:style w:type="character" w:styleId="DefaultParagraphFont" w:default="1">
     <w:name w:val="Default Paragraph Font"/>
     <w:uiPriority w:val="1"/>
     <w:semiHidden/>
     <w:unhideWhenUsed/>
+    <w:qFormat/>
+    <w:rPr/>
+  </w:style>
+  <w:style w:type="paragraph" w:styleId="Style14">
+    <w:name w:val="Заголовок"/>
+    <w:basedOn w:val="Normal"/>
+    <w:next w:val="Style15"/>
+    <w:qFormat/>
+    <w:pPr>
+      <w:keepNext w:val="true"/>
+      <w:spacing w:before="240" w:after="120"/>
+    </w:pPr>
+    <w:rPr>
+      <w:rFonts w:ascii="Liberation Sans" w:hAnsi="Liberation Sans" w:eastAsia="Noto Sans CJK SC" w:cs="Lohit Devanagari"/>
+      <w:sz w:val="28"/>
+      <w:szCs w:val="28"/>
+    </w:rPr>
+  </w:style>
+  <w:style w:type="paragraph" w:styleId="Style15">
+    <w:name w:val="Body Text"/>
+    <w:basedOn w:val="Normal"/>
+    <w:pPr>
+      <w:spacing w:lineRule="auto" w:line="276" w:before="0" w:after="140"/>
+    </w:pPr>
+    <w:rPr/>
+  </w:style>
+  <w:style w:type="paragraph" w:styleId="Style16">
+    <w:name w:val="List"/>
+    <w:basedOn w:val="Style15"/>
+    <w:pPr/>
+    <w:rPr>
+      <w:rFonts w:cs="Lohit Devanagari"/>
+    </w:rPr>
+  </w:style>
+  <w:style w:type="paragraph" w:styleId="Style17">
+    <w:name w:val="Caption"/>
+    <w:basedOn w:val="Normal"/>
+    <w:qFormat/>
+    <w:pPr>
+      <w:suppressLineNumbers/>
+      <w:spacing w:before="120" w:after="120"/>
+    </w:pPr>
+    <w:rPr>
+      <w:rFonts w:cs="Lohit Devanagari"/>
+      <w:i/>
+      <w:iCs/>
+      <w:sz w:val="24"/>
+      <w:szCs w:val="24"/>
+    </w:rPr>
+  </w:style>
+  <w:style w:type="paragraph" w:styleId="Style18">
+    <w:name w:val="Указатель"/>
+    <w:basedOn w:val="Normal"/>
+    <w:qFormat/>
+    <w:pPr>
+      <w:suppressLineNumbers/>
+    </w:pPr>
+    <w:rPr>
+      <w:rFonts w:cs="Lohit Devanagari"/>
+    </w:rPr>
+  </w:style>
+  <w:style w:type="paragraph" w:styleId="Style19">
+    <w:name w:val="Текст в заданном формате"/>
+    <w:basedOn w:val="Normal"/>
+    <w:qFormat/>
+    <w:pPr>
+      <w:spacing w:before="0" w:after="0"/>
+    </w:pPr>
+    <w:rPr>
+      <w:rFonts w:ascii="Liberation Mono" w:hAnsi="Liberation Mono" w:eastAsia="Liberation Mono" w:cs="Liberation Mono"/>
+      <w:sz w:val="20"/>
+      <w:szCs w:val="20"/>
+    </w:rPr>
+  </w:style>
+  <w:style w:type="numbering" w:styleId="NoList" w:default="1">
+    <w:name w:val="No List"/>
+    <w:uiPriority w:val="99"/>
+    <w:semiHidden/>
+    <w:unhideWhenUsed/>
+    <w:qFormat/>
   </w:style>
   <w:style w:type="table" w:default="1" w:styleId="TableNormal">
     <w:name w:val="Normal Table"/>
@@ -709,28 +1467,22 @@
       </w:tblCellMar>
     </w:tblPr>
   </w:style>
-  <w:style w:type="numbering" w:default="1" w:styleId="NoList">
-    <w:name w:val="No List"/>
-    <w:uiPriority w:val="99"/>
-    <w:semiHidden/>
-    <w:unhideWhenUsed/>
-  </w:style>
   <w:style w:type="table" w:styleId="TableGrid">
     <w:name w:val="Table Grid"/>
     <w:basedOn w:val="TableNormal"/>
     <w:uiPriority w:val="39"/>
-    <w:rsid w:val="00B4072B"/>
+    <w:rsid w:val="00b4072b"/>
     <w:pPr>
       <w:spacing w:after="0" w:line="240" w:lineRule="auto"/>
     </w:pPr>
     <w:tblPr>
       <w:tblBorders>
-        <w:top w:val="single" w:sz="4" w:space="0" w:color="auto"/>
-        <w:left w:val="single" w:sz="4" w:space="0" w:color="auto"/>
-        <w:bottom w:val="single" w:sz="4" w:space="0" w:color="auto"/>
-        <w:right w:val="single" w:sz="4" w:space="0" w:color="auto"/>
-        <w:insideH w:val="single" w:sz="4" w:space="0" w:color="auto"/>
-        <w:insideV w:val="single" w:sz="4" w:space="0" w:color="auto"/>
+        <w:top w:val="single" w:color="auto" w:sz="4" w:space="0"/>
+        <w:left w:val="single" w:color="auto" w:sz="4" w:space="0"/>
+        <w:bottom w:val="single" w:color="auto" w:sz="4" w:space="0"/>
+        <w:right w:val="single" w:color="auto" w:sz="4" w:space="0"/>
+        <w:insideH w:val="single" w:color="auto" w:sz="4" w:space="0"/>
+        <w:insideV w:val="single" w:color="auto" w:sz="4" w:space="0"/>
       </w:tblBorders>
     </w:tblPr>
   </w:style>

</xml_diff>